<commit_message>
Add class # to syllabus
</commit_message>
<xml_diff>
--- a/shiny_class_materials/shiny_class_syllabus.docx
+++ b/shiny_class_materials/shiny_class_syllabus.docx
@@ -101,504 +101,825 @@
           <w:rFonts w:ascii="Arial" w:hAnsi="Arial" w:cs="Arial"/>
           <w:bCs/>
         </w:rPr>
-        <w:t>Each student will create and present a Shiny app on the last day of class</w:t>
+        <w:t>Each student will create and present a Shiny app on the last day of class.</w:t>
+      </w:r>
+    </w:p>
+    <w:p>
+      <w:pPr>
+        <w:pStyle w:val="BodyTextIndent"/>
+        <w:ind w:left="0"/>
+        <w:rPr>
+          <w:rFonts w:ascii="Arial" w:hAnsi="Arial" w:cs="Arial"/>
+        </w:rPr>
+      </w:pPr>
+    </w:p>
+    <w:p>
+      <w:pPr>
+        <w:pStyle w:val="BodyTextIndent"/>
+        <w:ind w:left="0"/>
+        <w:rPr>
+          <w:rFonts w:ascii="Arial" w:hAnsi="Arial" w:cs="Arial"/>
+          <w:b/>
+        </w:rPr>
+      </w:pPr>
+      <w:r>
+        <w:rPr>
+          <w:rFonts w:ascii="Arial" w:hAnsi="Arial" w:cs="Arial"/>
+          <w:b/>
+        </w:rPr>
+        <w:t>Schedule</w:t>
+      </w:r>
+      <w:r>
+        <w:rPr>
+          <w:rFonts w:ascii="Arial" w:hAnsi="Arial" w:cs="Arial"/>
+          <w:b/>
+        </w:rPr>
+        <w:t xml:space="preserve">: </w:t>
+      </w:r>
+    </w:p>
+    <w:p>
+      <w:pPr>
+        <w:pStyle w:val="BodyTextIndent"/>
+        <w:ind w:left="0"/>
+        <w:rPr>
+          <w:rFonts w:ascii="Arial" w:hAnsi="Arial" w:cs="Arial"/>
+          <w:b/>
+        </w:rPr>
+      </w:pPr>
+      <w:r>
+        <w:rPr>
+          <w:rFonts w:ascii="Arial" w:hAnsi="Arial" w:cs="Arial"/>
+          <w:b/>
+        </w:rPr>
+        <w:t>Week</w:t>
+      </w:r>
+      <w:r>
+        <w:rPr>
+          <w:rFonts w:ascii="Arial" w:hAnsi="Arial" w:cs="Arial"/>
+          <w:b/>
+        </w:rPr>
+        <w:tab/>
+        <w:t xml:space="preserve"> </w:t>
+      </w:r>
+      <w:r>
+        <w:rPr>
+          <w:rFonts w:ascii="Arial" w:hAnsi="Arial" w:cs="Arial"/>
+          <w:b/>
+        </w:rPr>
+        <w:t>Class</w:t>
+      </w:r>
+      <w:r>
+        <w:rPr>
+          <w:rFonts w:ascii="Arial" w:hAnsi="Arial" w:cs="Arial"/>
+          <w:b/>
+        </w:rPr>
+        <w:tab/>
+      </w:r>
+      <w:r>
+        <w:rPr>
+          <w:rFonts w:ascii="Arial" w:hAnsi="Arial" w:cs="Arial"/>
+          <w:b/>
+        </w:rPr>
+        <w:tab/>
+      </w:r>
+      <w:r>
+        <w:rPr>
+          <w:rFonts w:ascii="Arial" w:hAnsi="Arial" w:cs="Arial"/>
+          <w:b/>
+        </w:rPr>
+        <w:t>Topic</w:t>
+      </w:r>
+    </w:p>
+    <w:p>
+      <w:pPr>
+        <w:pStyle w:val="BodyTextIndent"/>
+        <w:ind w:left="0"/>
+        <w:rPr>
+          <w:rFonts w:ascii="Arial" w:hAnsi="Arial" w:cs="Arial"/>
+        </w:rPr>
+      </w:pPr>
+      <w:r>
+        <w:rPr>
+          <w:rFonts w:ascii="Arial" w:hAnsi="Arial" w:cs="Arial"/>
+        </w:rPr>
+        <w:t>1</w:t>
+      </w:r>
+      <w:r>
+        <w:rPr>
+          <w:rFonts w:ascii="Arial" w:hAnsi="Arial" w:cs="Arial"/>
+        </w:rPr>
+        <w:tab/>
+      </w:r>
+      <w:r>
+        <w:rPr>
+          <w:rFonts w:ascii="Arial" w:hAnsi="Arial" w:cs="Arial"/>
+        </w:rPr>
+        <w:t xml:space="preserve">  </w:t>
+      </w:r>
+      <w:r>
+        <w:rPr>
+          <w:rFonts w:ascii="Arial" w:hAnsi="Arial" w:cs="Arial"/>
+        </w:rPr>
+        <w:t xml:space="preserve">  </w:t>
+      </w:r>
+      <w:r>
+        <w:rPr>
+          <w:rFonts w:ascii="Arial" w:hAnsi="Arial" w:cs="Arial"/>
+          <w:b/>
+        </w:rPr>
+        <w:t>1</w:t>
+      </w:r>
+      <w:r>
+        <w:rPr>
+          <w:rFonts w:ascii="Arial" w:hAnsi="Arial" w:cs="Arial"/>
+        </w:rPr>
+        <w:tab/>
+      </w:r>
+      <w:r>
+        <w:rPr>
+          <w:rFonts w:ascii="Arial" w:hAnsi="Arial" w:cs="Arial"/>
+        </w:rPr>
+        <w:tab/>
+      </w:r>
+      <w:r>
+        <w:rPr>
+          <w:rFonts w:ascii="Arial" w:hAnsi="Arial" w:cs="Arial"/>
+        </w:rPr>
+        <w:t>Introduction to</w:t>
+      </w:r>
+      <w:r>
+        <w:rPr>
+          <w:rFonts w:ascii="Arial" w:hAnsi="Arial" w:cs="Arial"/>
+        </w:rPr>
+        <w:t xml:space="preserve"> Shiny </w:t>
+      </w:r>
+      <w:r>
+        <w:rPr>
+          <w:rFonts w:ascii="Arial" w:hAnsi="Arial" w:cs="Arial"/>
+        </w:rPr>
+        <w:t xml:space="preserve">web </w:t>
+      </w:r>
+      <w:r>
+        <w:rPr>
+          <w:rFonts w:ascii="Arial" w:hAnsi="Arial" w:cs="Arial"/>
+        </w:rPr>
+        <w:t>app</w:t>
+      </w:r>
+      <w:r>
+        <w:rPr>
+          <w:rFonts w:ascii="Arial" w:hAnsi="Arial" w:cs="Arial"/>
+        </w:rPr>
+        <w:t>s</w:t>
+      </w:r>
+    </w:p>
+    <w:p>
+      <w:pPr>
+        <w:pStyle w:val="BodyTextIndent"/>
+        <w:ind w:left="0"/>
+        <w:rPr>
+          <w:rFonts w:ascii="Arial" w:hAnsi="Arial" w:cs="Arial"/>
+        </w:rPr>
+      </w:pPr>
+      <w:r>
+        <w:rPr>
+          <w:rFonts w:ascii="Arial" w:hAnsi="Arial" w:cs="Arial"/>
+        </w:rPr>
+        <w:t>2</w:t>
+      </w:r>
+      <w:r>
+        <w:rPr>
+          <w:rFonts w:ascii="Arial" w:hAnsi="Arial" w:cs="Arial"/>
+        </w:rPr>
+        <w:tab/>
+      </w:r>
+      <w:r>
+        <w:rPr>
+          <w:rFonts w:ascii="Arial" w:hAnsi="Arial" w:cs="Arial"/>
+        </w:rPr>
+        <w:t xml:space="preserve">  </w:t>
+      </w:r>
+      <w:r>
+        <w:rPr>
+          <w:rFonts w:ascii="Arial" w:hAnsi="Arial" w:cs="Arial"/>
+        </w:rPr>
+        <w:t xml:space="preserve">  </w:t>
+      </w:r>
+      <w:r>
+        <w:rPr>
+          <w:rFonts w:ascii="Arial" w:hAnsi="Arial" w:cs="Arial"/>
+          <w:b/>
+        </w:rPr>
+        <w:t>2</w:t>
+      </w:r>
+      <w:r>
+        <w:rPr>
+          <w:rFonts w:ascii="Arial" w:hAnsi="Arial" w:cs="Arial"/>
+        </w:rPr>
+        <w:tab/>
+      </w:r>
+      <w:r>
+        <w:rPr>
+          <w:rFonts w:ascii="Arial" w:hAnsi="Arial" w:cs="Arial"/>
+        </w:rPr>
+        <w:tab/>
+      </w:r>
+      <w:r>
+        <w:rPr>
+          <w:rFonts w:ascii="Arial" w:hAnsi="Arial" w:cs="Arial"/>
+        </w:rPr>
+        <w:t>Reactive inputs</w:t>
+      </w:r>
+    </w:p>
+    <w:p>
+      <w:pPr>
+        <w:pStyle w:val="BodyTextIndent"/>
+        <w:ind w:left="0"/>
+        <w:rPr>
+          <w:rFonts w:ascii="Arial" w:hAnsi="Arial" w:cs="Arial"/>
+        </w:rPr>
+      </w:pPr>
+      <w:r>
+        <w:rPr>
+          <w:rFonts w:ascii="Arial" w:hAnsi="Arial" w:cs="Arial"/>
+        </w:rPr>
+        <w:t>3</w:t>
+      </w:r>
+      <w:r>
+        <w:rPr>
+          <w:rFonts w:ascii="Arial" w:hAnsi="Arial" w:cs="Arial"/>
+        </w:rPr>
+        <w:tab/>
+      </w:r>
+      <w:r>
+        <w:rPr>
+          <w:rFonts w:ascii="Arial" w:hAnsi="Arial" w:cs="Arial"/>
+        </w:rPr>
+        <w:t xml:space="preserve">  </w:t>
+      </w:r>
+      <w:r>
+        <w:rPr>
+          <w:rFonts w:ascii="Arial" w:hAnsi="Arial" w:cs="Arial"/>
+        </w:rPr>
+        <w:t xml:space="preserve">  </w:t>
+      </w:r>
+      <w:r>
+        <w:rPr>
+          <w:rFonts w:ascii="Arial" w:hAnsi="Arial" w:cs="Arial"/>
+          <w:b/>
+        </w:rPr>
+        <w:t>3</w:t>
+      </w:r>
+      <w:r>
+        <w:rPr>
+          <w:rFonts w:ascii="Arial" w:hAnsi="Arial" w:cs="Arial"/>
+        </w:rPr>
+        <w:t xml:space="preserve"> </w:t>
+      </w:r>
+      <w:r>
+        <w:rPr>
+          <w:rFonts w:ascii="Arial" w:hAnsi="Arial" w:cs="Arial"/>
+        </w:rPr>
+        <w:tab/>
+      </w:r>
+      <w:r>
+        <w:rPr>
+          <w:rFonts w:ascii="Arial" w:hAnsi="Arial" w:cs="Arial"/>
+        </w:rPr>
+        <w:tab/>
+      </w:r>
+      <w:r>
+        <w:rPr>
+          <w:rFonts w:ascii="Arial" w:hAnsi="Arial" w:cs="Arial"/>
+        </w:rPr>
+        <w:t>The render*() functions and r</w:t>
+      </w:r>
+      <w:r>
+        <w:rPr>
+          <w:rFonts w:ascii="Arial" w:hAnsi="Arial" w:cs="Arial"/>
+        </w:rPr>
+        <w:t>eactive outputs</w:t>
+      </w:r>
+    </w:p>
+    <w:p>
+      <w:pPr>
+        <w:pStyle w:val="BodyTextIndent"/>
+        <w:ind w:left="0"/>
+        <w:rPr>
+          <w:rFonts w:ascii="Arial" w:hAnsi="Arial" w:cs="Arial"/>
+        </w:rPr>
+      </w:pPr>
+      <w:r>
+        <w:rPr>
+          <w:rFonts w:ascii="Arial" w:hAnsi="Arial" w:cs="Arial"/>
+        </w:rPr>
+        <w:tab/>
+      </w:r>
+      <w:r>
+        <w:rPr>
+          <w:rFonts w:ascii="Arial" w:hAnsi="Arial" w:cs="Arial"/>
+        </w:rPr>
+        <w:t xml:space="preserve">  </w:t>
+      </w:r>
+      <w:r>
+        <w:rPr>
+          <w:rFonts w:ascii="Arial" w:hAnsi="Arial" w:cs="Arial"/>
+        </w:rPr>
+        <w:tab/>
+      </w:r>
+      <w:r>
+        <w:rPr>
+          <w:rFonts w:ascii="Arial" w:hAnsi="Arial" w:cs="Arial"/>
+        </w:rPr>
+        <w:tab/>
+      </w:r>
+      <w:r>
+        <w:rPr>
+          <w:rFonts w:ascii="Arial" w:hAnsi="Arial" w:cs="Arial"/>
+        </w:rPr>
+        <w:t xml:space="preserve">Reading </w:t>
+      </w:r>
+      <w:r>
+        <w:rPr>
+          <w:rFonts w:ascii="Arial" w:hAnsi="Arial" w:cs="Arial"/>
+        </w:rPr>
+        <w:t xml:space="preserve">in </w:t>
+      </w:r>
+      <w:r>
+        <w:rPr>
+          <w:rFonts w:ascii="Arial" w:hAnsi="Arial" w:cs="Arial"/>
+        </w:rPr>
+        <w:t>data to use in a Shiny app</w:t>
+      </w:r>
+    </w:p>
+    <w:p>
+      <w:pPr>
+        <w:pStyle w:val="BodyTextIndent"/>
+        <w:ind w:left="0"/>
+        <w:rPr>
+          <w:rFonts w:ascii="Arial" w:hAnsi="Arial" w:cs="Arial"/>
+        </w:rPr>
+      </w:pPr>
+      <w:r>
+        <w:rPr>
+          <w:rFonts w:ascii="Arial" w:hAnsi="Arial" w:cs="Arial"/>
+        </w:rPr>
+        <w:t>4</w:t>
+      </w:r>
+      <w:r>
+        <w:rPr>
+          <w:rFonts w:ascii="Arial" w:hAnsi="Arial" w:cs="Arial"/>
+        </w:rPr>
+        <w:tab/>
+      </w:r>
+      <w:r>
+        <w:rPr>
+          <w:rFonts w:ascii="Arial" w:hAnsi="Arial" w:cs="Arial"/>
+        </w:rPr>
+        <w:t>No class</w:t>
+      </w:r>
+    </w:p>
+    <w:p>
+      <w:pPr>
+        <w:pStyle w:val="BodyTextIndent"/>
+        <w:ind w:left="0"/>
+        <w:rPr>
+          <w:rFonts w:ascii="Arial" w:hAnsi="Arial" w:cs="Arial"/>
+        </w:rPr>
+      </w:pPr>
+      <w:r>
+        <w:rPr>
+          <w:rFonts w:ascii="Arial" w:hAnsi="Arial" w:cs="Arial"/>
+        </w:rPr>
+        <w:t>5</w:t>
+      </w:r>
+      <w:r>
+        <w:rPr>
+          <w:rFonts w:ascii="Arial" w:hAnsi="Arial" w:cs="Arial"/>
+        </w:rPr>
+        <w:tab/>
+      </w:r>
+      <w:r>
+        <w:rPr>
+          <w:rFonts w:ascii="Arial" w:hAnsi="Arial" w:cs="Arial"/>
+        </w:rPr>
+        <w:t>No class</w:t>
+      </w:r>
+    </w:p>
+    <w:p>
+      <w:pPr>
+        <w:pStyle w:val="BodyTextIndent"/>
+        <w:ind w:left="0"/>
+        <w:rPr>
+          <w:rFonts w:ascii="Arial" w:hAnsi="Arial" w:cs="Arial"/>
+        </w:rPr>
+      </w:pPr>
+      <w:r>
+        <w:rPr>
+          <w:rFonts w:ascii="Arial" w:hAnsi="Arial" w:cs="Arial"/>
+        </w:rPr>
+        <w:t>6</w:t>
+      </w:r>
+      <w:r>
+        <w:rPr>
+          <w:rFonts w:ascii="Arial" w:hAnsi="Arial" w:cs="Arial"/>
+        </w:rPr>
+        <w:tab/>
+      </w:r>
+      <w:r>
+        <w:rPr>
+          <w:rFonts w:ascii="Arial" w:hAnsi="Arial" w:cs="Arial"/>
+        </w:rPr>
+        <w:t xml:space="preserve">  </w:t>
+      </w:r>
+      <w:r>
+        <w:rPr>
+          <w:rFonts w:ascii="Arial" w:hAnsi="Arial" w:cs="Arial"/>
+        </w:rPr>
+        <w:t xml:space="preserve">  </w:t>
+      </w:r>
+      <w:r>
+        <w:rPr>
+          <w:rFonts w:ascii="Arial" w:hAnsi="Arial" w:cs="Arial"/>
+          <w:b/>
+        </w:rPr>
+        <w:t>4</w:t>
+      </w:r>
+      <w:r>
+        <w:rPr>
+          <w:rFonts w:ascii="Arial" w:hAnsi="Arial" w:cs="Arial"/>
+        </w:rPr>
+        <w:tab/>
+      </w:r>
+      <w:r>
+        <w:rPr>
+          <w:rFonts w:ascii="Arial" w:hAnsi="Arial" w:cs="Arial"/>
+        </w:rPr>
+        <w:tab/>
+      </w:r>
+      <w:r>
+        <w:rPr>
+          <w:rFonts w:ascii="Arial" w:hAnsi="Arial" w:cs="Arial"/>
+        </w:rPr>
+        <w:t>How/where to deploy</w:t>
+      </w:r>
+      <w:r>
+        <w:rPr>
+          <w:rFonts w:ascii="Arial" w:hAnsi="Arial" w:cs="Arial"/>
+        </w:rPr>
+        <w:t xml:space="preserve"> an app</w:t>
+      </w:r>
+    </w:p>
+    <w:p>
+      <w:pPr>
+        <w:pStyle w:val="BodyTextIndent"/>
+        <w:ind w:left="0" w:firstLine="720"/>
+        <w:rPr>
+          <w:rFonts w:ascii="Arial" w:hAnsi="Arial" w:cs="Arial"/>
+        </w:rPr>
+      </w:pPr>
+      <w:r>
+        <w:rPr>
+          <w:rFonts w:ascii="Arial" w:hAnsi="Arial" w:cs="Arial"/>
+        </w:rPr>
+        <w:t xml:space="preserve">  </w:t>
+      </w:r>
+      <w:r>
+        <w:rPr>
+          <w:rFonts w:ascii="Arial" w:hAnsi="Arial" w:cs="Arial"/>
+        </w:rPr>
+        <w:tab/>
+      </w:r>
+      <w:r>
+        <w:rPr>
+          <w:rFonts w:ascii="Arial" w:hAnsi="Arial" w:cs="Arial"/>
+        </w:rPr>
+        <w:tab/>
+      </w:r>
+      <w:r>
+        <w:rPr>
+          <w:rFonts w:ascii="Arial" w:hAnsi="Arial" w:cs="Arial"/>
+        </w:rPr>
+        <w:t xml:space="preserve">Layouts </w:t>
+      </w:r>
+      <w:r>
+        <w:rPr>
+          <w:rFonts w:ascii="Arial" w:hAnsi="Arial" w:cs="Arial"/>
+        </w:rPr>
+        <w:t>-</w:t>
+      </w:r>
+      <w:r>
+        <w:rPr>
+          <w:rFonts w:ascii="Arial" w:hAnsi="Arial" w:cs="Arial"/>
+        </w:rPr>
+        <w:t xml:space="preserve"> sidebar layout and positioning elements in a grid</w:t>
+      </w:r>
+    </w:p>
+    <w:p>
+      <w:pPr>
+        <w:pStyle w:val="BodyTextIndent"/>
+        <w:ind w:left="1440" w:firstLine="720"/>
+        <w:rPr>
+          <w:rFonts w:ascii="Arial" w:hAnsi="Arial" w:cs="Arial"/>
+        </w:rPr>
+      </w:pPr>
+      <w:r>
+        <w:rPr>
+          <w:rFonts w:ascii="Arial" w:hAnsi="Arial" w:cs="Arial"/>
+        </w:rPr>
+        <w:t>HTML tag functions</w:t>
+      </w:r>
+      <w:r>
+        <w:rPr>
+          <w:rFonts w:ascii="Arial" w:hAnsi="Arial" w:cs="Arial"/>
+        </w:rPr>
+        <w:t xml:space="preserve"> to control user interface</w:t>
+      </w:r>
+    </w:p>
+    <w:p>
+      <w:pPr>
+        <w:pStyle w:val="BodyTextIndent"/>
+        <w:ind w:left="0"/>
+        <w:rPr>
+          <w:rFonts w:ascii="Arial" w:hAnsi="Arial" w:cs="Arial"/>
+        </w:rPr>
+      </w:pPr>
+      <w:r>
+        <w:rPr>
+          <w:rFonts w:ascii="Arial" w:hAnsi="Arial" w:cs="Arial"/>
+        </w:rPr>
+        <w:t>7</w:t>
+      </w:r>
+      <w:r>
+        <w:rPr>
+          <w:rFonts w:ascii="Arial" w:hAnsi="Arial" w:cs="Arial"/>
+        </w:rPr>
+        <w:tab/>
+      </w:r>
+      <w:r>
+        <w:rPr>
+          <w:rFonts w:ascii="Arial" w:hAnsi="Arial" w:cs="Arial"/>
+        </w:rPr>
+        <w:t xml:space="preserve">  </w:t>
+      </w:r>
+      <w:r>
+        <w:rPr>
+          <w:rFonts w:ascii="Arial" w:hAnsi="Arial" w:cs="Arial"/>
+        </w:rPr>
+        <w:t xml:space="preserve">  </w:t>
+      </w:r>
+      <w:r>
+        <w:rPr>
+          <w:rFonts w:ascii="Arial" w:hAnsi="Arial" w:cs="Arial"/>
+          <w:b/>
+        </w:rPr>
+        <w:t>5</w:t>
+      </w:r>
+      <w:r>
+        <w:rPr>
+          <w:rFonts w:ascii="Arial" w:hAnsi="Arial" w:cs="Arial"/>
+        </w:rPr>
+        <w:tab/>
+      </w:r>
+      <w:r>
+        <w:rPr>
+          <w:rFonts w:ascii="Arial" w:hAnsi="Arial" w:cs="Arial"/>
+        </w:rPr>
+        <w:tab/>
+      </w:r>
+      <w:r>
+        <w:rPr>
+          <w:rFonts w:ascii="Arial" w:hAnsi="Arial" w:cs="Arial"/>
+        </w:rPr>
+        <w:t xml:space="preserve">The </w:t>
+      </w:r>
+      <w:proofErr w:type="gramStart"/>
+      <w:r>
+        <w:rPr>
+          <w:rFonts w:ascii="Arial" w:hAnsi="Arial" w:cs="Arial"/>
+        </w:rPr>
+        <w:t>reactive(</w:t>
+      </w:r>
+      <w:proofErr w:type="gramEnd"/>
+      <w:r>
+        <w:rPr>
+          <w:rFonts w:ascii="Arial" w:hAnsi="Arial" w:cs="Arial"/>
+        </w:rPr>
+        <w:t>) function</w:t>
+      </w:r>
+    </w:p>
+    <w:p>
+      <w:pPr>
+        <w:pStyle w:val="BodyTextIndent"/>
+        <w:ind w:left="0"/>
+        <w:rPr>
+          <w:rFonts w:ascii="Arial" w:hAnsi="Arial" w:cs="Arial"/>
+        </w:rPr>
+      </w:pPr>
+      <w:r>
+        <w:rPr>
+          <w:rFonts w:ascii="Arial" w:hAnsi="Arial" w:cs="Arial"/>
+        </w:rPr>
+        <w:t>8</w:t>
+      </w:r>
+      <w:r>
+        <w:rPr>
+          <w:rFonts w:ascii="Arial" w:hAnsi="Arial" w:cs="Arial"/>
+        </w:rPr>
+        <w:tab/>
+      </w:r>
+      <w:r>
+        <w:rPr>
+          <w:rFonts w:ascii="Arial" w:hAnsi="Arial" w:cs="Arial"/>
+        </w:rPr>
+        <w:t xml:space="preserve">  </w:t>
+      </w:r>
+      <w:r>
+        <w:rPr>
+          <w:rFonts w:ascii="Arial" w:hAnsi="Arial" w:cs="Arial"/>
+        </w:rPr>
+        <w:t xml:space="preserve">  </w:t>
+      </w:r>
+      <w:r>
+        <w:rPr>
+          <w:rFonts w:ascii="Arial" w:hAnsi="Arial" w:cs="Arial"/>
+          <w:b/>
+        </w:rPr>
+        <w:t>6</w:t>
+      </w:r>
+      <w:r>
+        <w:rPr>
+          <w:rFonts w:ascii="Arial" w:hAnsi="Arial" w:cs="Arial"/>
+        </w:rPr>
+        <w:tab/>
+      </w:r>
+      <w:r>
+        <w:rPr>
+          <w:rFonts w:ascii="Arial" w:hAnsi="Arial" w:cs="Arial"/>
+        </w:rPr>
+        <w:tab/>
+      </w:r>
+      <w:r>
+        <w:rPr>
+          <w:rFonts w:ascii="Arial" w:hAnsi="Arial" w:cs="Arial"/>
+        </w:rPr>
+        <w:t>Adding interactive elements to</w:t>
+      </w:r>
+      <w:r>
+        <w:rPr>
+          <w:rFonts w:ascii="Arial" w:hAnsi="Arial" w:cs="Arial"/>
+        </w:rPr>
+        <w:t xml:space="preserve"> </w:t>
+      </w:r>
+      <w:r>
+        <w:rPr>
+          <w:rFonts w:ascii="Arial" w:hAnsi="Arial" w:cs="Arial"/>
+        </w:rPr>
+        <w:t>plots</w:t>
+      </w:r>
+    </w:p>
+    <w:p>
+      <w:pPr>
+        <w:pStyle w:val="BodyTextIndent"/>
+        <w:ind w:left="0"/>
+        <w:rPr>
+          <w:rFonts w:ascii="Arial" w:hAnsi="Arial" w:cs="Arial"/>
+        </w:rPr>
+      </w:pPr>
+      <w:r>
+        <w:rPr>
+          <w:rFonts w:ascii="Arial" w:hAnsi="Arial" w:cs="Arial"/>
+        </w:rPr>
+        <w:t>9</w:t>
+      </w:r>
+      <w:r>
+        <w:rPr>
+          <w:rFonts w:ascii="Arial" w:hAnsi="Arial" w:cs="Arial"/>
+        </w:rPr>
+        <w:tab/>
+      </w:r>
+      <w:r>
+        <w:rPr>
+          <w:rFonts w:ascii="Arial" w:hAnsi="Arial" w:cs="Arial"/>
+        </w:rPr>
+        <w:t xml:space="preserve">  </w:t>
+      </w:r>
+      <w:r>
+        <w:rPr>
+          <w:rFonts w:ascii="Arial" w:hAnsi="Arial" w:cs="Arial"/>
+        </w:rPr>
+        <w:t xml:space="preserve">  </w:t>
+      </w:r>
+      <w:r>
+        <w:rPr>
+          <w:rFonts w:ascii="Arial" w:hAnsi="Arial" w:cs="Arial"/>
+          <w:b/>
+        </w:rPr>
+        <w:t>7</w:t>
+      </w:r>
+      <w:r>
+        <w:rPr>
+          <w:rFonts w:ascii="Arial" w:hAnsi="Arial" w:cs="Arial"/>
+        </w:rPr>
+        <w:tab/>
+      </w:r>
+      <w:r>
+        <w:rPr>
+          <w:rFonts w:ascii="Arial" w:hAnsi="Arial" w:cs="Arial"/>
+        </w:rPr>
+        <w:tab/>
+      </w:r>
+      <w:r>
+        <w:rPr>
+          <w:rFonts w:ascii="Arial" w:hAnsi="Arial" w:cs="Arial"/>
+        </w:rPr>
+        <w:t>Action buttons</w:t>
+      </w:r>
+      <w:r>
+        <w:rPr>
+          <w:rFonts w:ascii="Arial" w:hAnsi="Arial" w:cs="Arial"/>
+        </w:rPr>
+        <w:t xml:space="preserve"> to delay reactions</w:t>
+      </w:r>
+    </w:p>
+    <w:p>
+      <w:pPr>
+        <w:pStyle w:val="BodyTextIndent"/>
+        <w:ind w:left="0"/>
+        <w:rPr>
+          <w:rFonts w:ascii="Arial" w:hAnsi="Arial" w:cs="Arial"/>
+        </w:rPr>
+      </w:pPr>
+      <w:r>
+        <w:rPr>
+          <w:rFonts w:ascii="Arial" w:hAnsi="Arial" w:cs="Arial"/>
+        </w:rPr>
+        <w:tab/>
+      </w:r>
+      <w:r>
+        <w:rPr>
+          <w:rFonts w:ascii="Arial" w:hAnsi="Arial" w:cs="Arial"/>
+        </w:rPr>
+        <w:tab/>
+      </w:r>
+      <w:r>
+        <w:rPr>
+          <w:rFonts w:ascii="Arial" w:hAnsi="Arial" w:cs="Arial"/>
+        </w:rPr>
+        <w:tab/>
+      </w:r>
+      <w:r>
+        <w:rPr>
+          <w:rFonts w:ascii="Arial" w:hAnsi="Arial" w:cs="Arial"/>
+        </w:rPr>
+        <w:t>More layouts</w:t>
+      </w:r>
+    </w:p>
+    <w:p>
+      <w:pPr>
+        <w:pStyle w:val="BodyTextIndent"/>
+        <w:ind w:left="0"/>
+        <w:rPr>
+          <w:rFonts w:ascii="Arial" w:hAnsi="Arial" w:cs="Arial"/>
+        </w:rPr>
+      </w:pPr>
+      <w:r>
+        <w:rPr>
+          <w:rFonts w:ascii="Arial" w:hAnsi="Arial" w:cs="Arial"/>
+        </w:rPr>
+        <w:t>10</w:t>
+      </w:r>
+      <w:r>
+        <w:rPr>
+          <w:rFonts w:ascii="Arial" w:hAnsi="Arial" w:cs="Arial"/>
+        </w:rPr>
+        <w:tab/>
+      </w:r>
+      <w:r>
+        <w:rPr>
+          <w:rFonts w:ascii="Arial" w:hAnsi="Arial" w:cs="Arial"/>
+        </w:rPr>
+        <w:t xml:space="preserve">  </w:t>
+      </w:r>
+      <w:r>
+        <w:rPr>
+          <w:rFonts w:ascii="Arial" w:hAnsi="Arial" w:cs="Arial"/>
+        </w:rPr>
+        <w:t xml:space="preserve">  </w:t>
       </w:r>
       <w:bookmarkStart w:id="0" w:name="_GoBack"/>
       <w:bookmarkEnd w:id="0"/>
       <w:r>
         <w:rPr>
           <w:rFonts w:ascii="Arial" w:hAnsi="Arial" w:cs="Arial"/>
-          <w:bCs/>
-        </w:rPr>
-        <w:t>.</w:t>
-      </w:r>
-    </w:p>
-    <w:p>
-      <w:pPr>
-        <w:pStyle w:val="BodyTextIndent"/>
-        <w:ind w:left="0"/>
-        <w:rPr>
-          <w:rFonts w:ascii="Arial" w:hAnsi="Arial" w:cs="Arial"/>
-        </w:rPr>
-      </w:pPr>
-    </w:p>
-    <w:p>
-      <w:pPr>
-        <w:pStyle w:val="BodyTextIndent"/>
-        <w:ind w:left="0"/>
-        <w:rPr>
-          <w:rFonts w:ascii="Arial" w:hAnsi="Arial" w:cs="Arial"/>
           <w:b/>
         </w:rPr>
-      </w:pPr>
-      <w:r>
-        <w:rPr>
-          <w:rFonts w:ascii="Arial" w:hAnsi="Arial" w:cs="Arial"/>
-          <w:b/>
-        </w:rPr>
-        <w:t>Schedule</w:t>
-      </w:r>
-      <w:r>
-        <w:rPr>
-          <w:rFonts w:ascii="Arial" w:hAnsi="Arial" w:cs="Arial"/>
-          <w:b/>
-        </w:rPr>
-        <w:t xml:space="preserve">: </w:t>
-      </w:r>
-    </w:p>
-    <w:p>
-      <w:pPr>
-        <w:pStyle w:val="BodyTextIndent"/>
-        <w:ind w:left="0"/>
-        <w:rPr>
-          <w:rFonts w:ascii="Arial" w:hAnsi="Arial" w:cs="Arial"/>
-          <w:b/>
-        </w:rPr>
-      </w:pPr>
-      <w:r>
-        <w:rPr>
-          <w:rFonts w:ascii="Arial" w:hAnsi="Arial" w:cs="Arial"/>
-          <w:b/>
-        </w:rPr>
-        <w:t>Week</w:t>
-      </w:r>
-      <w:r>
-        <w:rPr>
-          <w:rFonts w:ascii="Arial" w:hAnsi="Arial" w:cs="Arial"/>
-          <w:b/>
+        <w:t>8</w:t>
+      </w:r>
+      <w:r>
+        <w:rPr>
+          <w:rFonts w:ascii="Arial" w:hAnsi="Arial" w:cs="Arial"/>
         </w:rPr>
         <w:tab/>
-        <w:t xml:space="preserve"> </w:t>
-      </w:r>
-      <w:r>
-        <w:rPr>
-          <w:rFonts w:ascii="Arial" w:hAnsi="Arial" w:cs="Arial"/>
-          <w:b/>
-        </w:rPr>
-        <w:t>Topic</w:t>
-      </w:r>
-    </w:p>
-    <w:p>
-      <w:pPr>
-        <w:pStyle w:val="BodyTextIndent"/>
-        <w:ind w:left="0"/>
-        <w:rPr>
-          <w:rFonts w:ascii="Arial" w:hAnsi="Arial" w:cs="Arial"/>
-        </w:rPr>
-      </w:pPr>
-      <w:r>
-        <w:rPr>
-          <w:rFonts w:ascii="Arial" w:hAnsi="Arial" w:cs="Arial"/>
-        </w:rPr>
-        <w:t>1</w:t>
-      </w:r>
-      <w:r>
-        <w:rPr>
-          <w:rFonts w:ascii="Arial" w:hAnsi="Arial" w:cs="Arial"/>
-        </w:rPr>
-        <w:tab/>
-      </w:r>
-      <w:r>
-        <w:rPr>
-          <w:rFonts w:ascii="Arial" w:hAnsi="Arial" w:cs="Arial"/>
-        </w:rPr>
-        <w:t>Introduction to</w:t>
-      </w:r>
-      <w:r>
-        <w:rPr>
-          <w:rFonts w:ascii="Arial" w:hAnsi="Arial" w:cs="Arial"/>
-        </w:rPr>
-        <w:t xml:space="preserve"> Shiny </w:t>
-      </w:r>
-      <w:r>
-        <w:rPr>
-          <w:rFonts w:ascii="Arial" w:hAnsi="Arial" w:cs="Arial"/>
-        </w:rPr>
-        <w:t xml:space="preserve">web </w:t>
-      </w:r>
-      <w:r>
-        <w:rPr>
-          <w:rFonts w:ascii="Arial" w:hAnsi="Arial" w:cs="Arial"/>
-        </w:rPr>
-        <w:t>app</w:t>
-      </w:r>
-      <w:r>
-        <w:rPr>
-          <w:rFonts w:ascii="Arial" w:hAnsi="Arial" w:cs="Arial"/>
-        </w:rPr>
-        <w:t>s</w:t>
-      </w:r>
-    </w:p>
-    <w:p>
-      <w:pPr>
-        <w:pStyle w:val="BodyTextIndent"/>
-        <w:ind w:left="0"/>
-        <w:rPr>
-          <w:rFonts w:ascii="Arial" w:hAnsi="Arial" w:cs="Arial"/>
-        </w:rPr>
-      </w:pPr>
-      <w:r>
-        <w:rPr>
-          <w:rFonts w:ascii="Arial" w:hAnsi="Arial" w:cs="Arial"/>
-        </w:rPr>
-        <w:t>2</w:t>
-      </w:r>
-      <w:r>
-        <w:rPr>
-          <w:rFonts w:ascii="Arial" w:hAnsi="Arial" w:cs="Arial"/>
-        </w:rPr>
-        <w:tab/>
-      </w:r>
-      <w:r>
-        <w:rPr>
-          <w:rFonts w:ascii="Arial" w:hAnsi="Arial" w:cs="Arial"/>
-        </w:rPr>
-        <w:t>Reactive inputs</w:t>
-      </w:r>
-    </w:p>
-    <w:p>
-      <w:pPr>
-        <w:pStyle w:val="BodyTextIndent"/>
-        <w:ind w:left="0"/>
-        <w:rPr>
-          <w:rFonts w:ascii="Arial" w:hAnsi="Arial" w:cs="Arial"/>
-        </w:rPr>
-      </w:pPr>
-      <w:r>
-        <w:rPr>
-          <w:rFonts w:ascii="Arial" w:hAnsi="Arial" w:cs="Arial"/>
-        </w:rPr>
-        <w:t>3</w:t>
-      </w:r>
-      <w:r>
-        <w:rPr>
-          <w:rFonts w:ascii="Arial" w:hAnsi="Arial" w:cs="Arial"/>
-        </w:rPr>
-        <w:tab/>
-      </w:r>
-      <w:r>
-        <w:rPr>
-          <w:rFonts w:ascii="Arial" w:hAnsi="Arial" w:cs="Arial"/>
-        </w:rPr>
-        <w:t>The render*() functions and r</w:t>
-      </w:r>
-      <w:r>
-        <w:rPr>
-          <w:rFonts w:ascii="Arial" w:hAnsi="Arial" w:cs="Arial"/>
-        </w:rPr>
-        <w:t>eactive outputs</w:t>
-      </w:r>
-    </w:p>
-    <w:p>
-      <w:pPr>
-        <w:pStyle w:val="BodyTextIndent"/>
-        <w:ind w:left="0"/>
-        <w:rPr>
-          <w:rFonts w:ascii="Arial" w:hAnsi="Arial" w:cs="Arial"/>
-        </w:rPr>
-      </w:pPr>
-      <w:r>
-        <w:rPr>
-          <w:rFonts w:ascii="Arial" w:hAnsi="Arial" w:cs="Arial"/>
-        </w:rPr>
-        <w:tab/>
-        <w:t xml:space="preserve">Reading </w:t>
-      </w:r>
-      <w:r>
-        <w:rPr>
-          <w:rFonts w:ascii="Arial" w:hAnsi="Arial" w:cs="Arial"/>
-        </w:rPr>
-        <w:t xml:space="preserve">in </w:t>
-      </w:r>
-      <w:r>
-        <w:rPr>
-          <w:rFonts w:ascii="Arial" w:hAnsi="Arial" w:cs="Arial"/>
-        </w:rPr>
-        <w:t>data to use in a Shiny app</w:t>
-      </w:r>
-    </w:p>
-    <w:p>
-      <w:pPr>
-        <w:pStyle w:val="BodyTextIndent"/>
-        <w:ind w:left="0"/>
-        <w:rPr>
-          <w:rFonts w:ascii="Arial" w:hAnsi="Arial" w:cs="Arial"/>
-        </w:rPr>
-      </w:pPr>
-      <w:r>
-        <w:rPr>
-          <w:rFonts w:ascii="Arial" w:hAnsi="Arial" w:cs="Arial"/>
-        </w:rPr>
-        <w:t>4</w:t>
-      </w:r>
-      <w:r>
-        <w:rPr>
-          <w:rFonts w:ascii="Arial" w:hAnsi="Arial" w:cs="Arial"/>
-        </w:rPr>
-        <w:tab/>
-      </w:r>
-      <w:r>
-        <w:rPr>
-          <w:rFonts w:ascii="Arial" w:hAnsi="Arial" w:cs="Arial"/>
-        </w:rPr>
-        <w:t>No class</w:t>
-      </w:r>
-    </w:p>
-    <w:p>
-      <w:pPr>
-        <w:pStyle w:val="BodyTextIndent"/>
-        <w:ind w:left="0"/>
-        <w:rPr>
-          <w:rFonts w:ascii="Arial" w:hAnsi="Arial" w:cs="Arial"/>
-        </w:rPr>
-      </w:pPr>
-      <w:r>
-        <w:rPr>
-          <w:rFonts w:ascii="Arial" w:hAnsi="Arial" w:cs="Arial"/>
-        </w:rPr>
-        <w:t>5</w:t>
-      </w:r>
-      <w:r>
-        <w:rPr>
-          <w:rFonts w:ascii="Arial" w:hAnsi="Arial" w:cs="Arial"/>
-        </w:rPr>
-        <w:tab/>
-      </w:r>
-      <w:r>
-        <w:rPr>
-          <w:rFonts w:ascii="Arial" w:hAnsi="Arial" w:cs="Arial"/>
-        </w:rPr>
-        <w:t>No class</w:t>
-      </w:r>
-    </w:p>
-    <w:p>
-      <w:pPr>
-        <w:pStyle w:val="BodyTextIndent"/>
-        <w:ind w:left="0"/>
-        <w:rPr>
-          <w:rFonts w:ascii="Arial" w:hAnsi="Arial" w:cs="Arial"/>
-        </w:rPr>
-      </w:pPr>
-      <w:r>
-        <w:rPr>
-          <w:rFonts w:ascii="Arial" w:hAnsi="Arial" w:cs="Arial"/>
-        </w:rPr>
-        <w:t>6</w:t>
-      </w:r>
-      <w:r>
-        <w:rPr>
-          <w:rFonts w:ascii="Arial" w:hAnsi="Arial" w:cs="Arial"/>
-        </w:rPr>
-        <w:tab/>
-      </w:r>
-      <w:r>
-        <w:rPr>
-          <w:rFonts w:ascii="Arial" w:hAnsi="Arial" w:cs="Arial"/>
-        </w:rPr>
-        <w:t>How/where to deploy</w:t>
-      </w:r>
-      <w:r>
-        <w:rPr>
-          <w:rFonts w:ascii="Arial" w:hAnsi="Arial" w:cs="Arial"/>
-        </w:rPr>
-        <w:t xml:space="preserve"> an app</w:t>
-      </w:r>
-    </w:p>
-    <w:p>
-      <w:pPr>
-        <w:pStyle w:val="BodyTextIndent"/>
-        <w:ind w:left="0" w:firstLine="720"/>
-        <w:rPr>
-          <w:rFonts w:ascii="Arial" w:hAnsi="Arial" w:cs="Arial"/>
-        </w:rPr>
-      </w:pPr>
-      <w:r>
-        <w:rPr>
-          <w:rFonts w:ascii="Arial" w:hAnsi="Arial" w:cs="Arial"/>
-        </w:rPr>
-        <w:t xml:space="preserve">Layouts </w:t>
-      </w:r>
-      <w:r>
-        <w:rPr>
-          <w:rFonts w:ascii="Arial" w:hAnsi="Arial" w:cs="Arial"/>
-        </w:rPr>
-        <w:t>-</w:t>
-      </w:r>
-      <w:r>
-        <w:rPr>
-          <w:rFonts w:ascii="Arial" w:hAnsi="Arial" w:cs="Arial"/>
-        </w:rPr>
-        <w:t xml:space="preserve"> sidebar layout and positioning elements in a grid</w:t>
-      </w:r>
-    </w:p>
-    <w:p>
-      <w:pPr>
-        <w:pStyle w:val="BodyTextIndent"/>
-        <w:ind w:left="0" w:firstLine="720"/>
-        <w:rPr>
-          <w:rFonts w:ascii="Arial" w:hAnsi="Arial" w:cs="Arial"/>
-        </w:rPr>
-      </w:pPr>
-      <w:r>
-        <w:rPr>
-          <w:rFonts w:ascii="Arial" w:hAnsi="Arial" w:cs="Arial"/>
-        </w:rPr>
-        <w:t>HTML tag functions</w:t>
-      </w:r>
-      <w:r>
-        <w:rPr>
-          <w:rFonts w:ascii="Arial" w:hAnsi="Arial" w:cs="Arial"/>
-        </w:rPr>
-        <w:t xml:space="preserve"> to control user interface</w:t>
-      </w:r>
-    </w:p>
-    <w:p>
-      <w:pPr>
-        <w:pStyle w:val="BodyTextIndent"/>
-        <w:ind w:left="0"/>
-        <w:rPr>
-          <w:rFonts w:ascii="Arial" w:hAnsi="Arial" w:cs="Arial"/>
-        </w:rPr>
-      </w:pPr>
-      <w:r>
-        <w:rPr>
-          <w:rFonts w:ascii="Arial" w:hAnsi="Arial" w:cs="Arial"/>
-        </w:rPr>
-        <w:t>7</w:t>
-      </w:r>
-      <w:r>
-        <w:rPr>
-          <w:rFonts w:ascii="Arial" w:hAnsi="Arial" w:cs="Arial"/>
-        </w:rPr>
-        <w:tab/>
-      </w:r>
-      <w:r>
-        <w:rPr>
-          <w:rFonts w:ascii="Arial" w:hAnsi="Arial" w:cs="Arial"/>
-        </w:rPr>
-        <w:t xml:space="preserve">The </w:t>
-      </w:r>
-      <w:proofErr w:type="gramStart"/>
-      <w:r>
-        <w:rPr>
-          <w:rFonts w:ascii="Arial" w:hAnsi="Arial" w:cs="Arial"/>
-        </w:rPr>
-        <w:t>reactive(</w:t>
-      </w:r>
-      <w:proofErr w:type="gramEnd"/>
-      <w:r>
-        <w:rPr>
-          <w:rFonts w:ascii="Arial" w:hAnsi="Arial" w:cs="Arial"/>
-        </w:rPr>
-        <w:t>) function</w:t>
-      </w:r>
-    </w:p>
-    <w:p>
-      <w:pPr>
-        <w:pStyle w:val="BodyTextIndent"/>
-        <w:ind w:left="0"/>
-        <w:rPr>
-          <w:rFonts w:ascii="Arial" w:hAnsi="Arial" w:cs="Arial"/>
-        </w:rPr>
-      </w:pPr>
-      <w:r>
-        <w:rPr>
-          <w:rFonts w:ascii="Arial" w:hAnsi="Arial" w:cs="Arial"/>
-        </w:rPr>
-        <w:t>8</w:t>
-      </w:r>
-      <w:r>
-        <w:rPr>
-          <w:rFonts w:ascii="Arial" w:hAnsi="Arial" w:cs="Arial"/>
-        </w:rPr>
-        <w:tab/>
-      </w:r>
-      <w:r>
-        <w:rPr>
-          <w:rFonts w:ascii="Arial" w:hAnsi="Arial" w:cs="Arial"/>
-        </w:rPr>
-        <w:t>Adding interactive elements to</w:t>
-      </w:r>
-      <w:r>
-        <w:rPr>
-          <w:rFonts w:ascii="Arial" w:hAnsi="Arial" w:cs="Arial"/>
-        </w:rPr>
-        <w:t xml:space="preserve"> </w:t>
-      </w:r>
-      <w:r>
-        <w:rPr>
-          <w:rFonts w:ascii="Arial" w:hAnsi="Arial" w:cs="Arial"/>
-        </w:rPr>
-        <w:t>plots</w:t>
-      </w:r>
-    </w:p>
-    <w:p>
-      <w:pPr>
-        <w:pStyle w:val="BodyTextIndent"/>
-        <w:ind w:left="0"/>
-        <w:rPr>
-          <w:rFonts w:ascii="Arial" w:hAnsi="Arial" w:cs="Arial"/>
-        </w:rPr>
-      </w:pPr>
-      <w:r>
-        <w:rPr>
-          <w:rFonts w:ascii="Arial" w:hAnsi="Arial" w:cs="Arial"/>
-        </w:rPr>
-        <w:t>9</w:t>
-      </w:r>
-      <w:r>
-        <w:rPr>
-          <w:rFonts w:ascii="Arial" w:hAnsi="Arial" w:cs="Arial"/>
-        </w:rPr>
-        <w:tab/>
-      </w:r>
-      <w:r>
-        <w:rPr>
-          <w:rFonts w:ascii="Arial" w:hAnsi="Arial" w:cs="Arial"/>
-        </w:rPr>
-        <w:t>Action buttons</w:t>
-      </w:r>
-      <w:r>
-        <w:rPr>
-          <w:rFonts w:ascii="Arial" w:hAnsi="Arial" w:cs="Arial"/>
-        </w:rPr>
-        <w:t xml:space="preserve"> to delay reactions</w:t>
-      </w:r>
-    </w:p>
-    <w:p>
-      <w:pPr>
-        <w:pStyle w:val="BodyTextIndent"/>
-        <w:ind w:left="0"/>
-        <w:rPr>
-          <w:rFonts w:ascii="Arial" w:hAnsi="Arial" w:cs="Arial"/>
-        </w:rPr>
-      </w:pPr>
-      <w:r>
-        <w:rPr>
-          <w:rFonts w:ascii="Arial" w:hAnsi="Arial" w:cs="Arial"/>
-        </w:rPr>
-        <w:tab/>
-      </w:r>
-      <w:r>
-        <w:rPr>
-          <w:rFonts w:ascii="Arial" w:hAnsi="Arial" w:cs="Arial"/>
-        </w:rPr>
-        <w:t>More layouts</w:t>
-      </w:r>
-    </w:p>
-    <w:p>
-      <w:pPr>
-        <w:pStyle w:val="BodyTextIndent"/>
-        <w:ind w:left="0"/>
-        <w:rPr>
-          <w:rFonts w:ascii="Arial" w:hAnsi="Arial" w:cs="Arial"/>
-        </w:rPr>
-      </w:pPr>
-      <w:r>
-        <w:rPr>
-          <w:rFonts w:ascii="Arial" w:hAnsi="Arial" w:cs="Arial"/>
-        </w:rPr>
-        <w:t>10</w:t>
       </w:r>
       <w:r>
         <w:rPr>
@@ -1024,7 +1345,7 @@
         <w:sz w:val="16"/>
         <w:szCs w:val="16"/>
       </w:rPr>
-      <w:t>2019-09-26</w:t>
+      <w:t>2019-09-30</w:t>
     </w:r>
     <w:r>
       <w:rPr>

</xml_diff>